<commit_message>
Small changes to SE.
</commit_message>
<xml_diff>
--- a/robotapplication/doc/WOR SE.docx
+++ b/robotapplication/doc/WOR SE.docx
@@ -8,7 +8,7 @@
           <w:docPartGallery w:val="Cover Pages"/>
           <w:docPartUnique w:val="true"/>
         </w:docPartObj>
-        <w:id w:val="1711210295"/>
+        <w:id w:val="1738731292"/>
       </w:sdtPr>
       <w:sdtContent>
         <w:p>
@@ -42,7 +42,7 @@
                     <wp:positionV relativeFrom="margin">
                       <wp:align>bottom</wp:align>
                     </wp:positionV>
-                    <wp:extent cx="5989320" cy="531495"/>
+                    <wp:extent cx="5980430" cy="531495"/>
                     <wp:effectExtent l="0" t="0" r="0" b="2540"/>
                     <wp:wrapNone/>
                     <wp:docPr id="1" name="Tekstvak 69"/>
@@ -53,7 +53,7 @@
                           <wps:spPr>
                             <a:xfrm>
                               <a:off x="0" y="0"/>
-                              <a:ext cx="5988600" cy="531000"/>
+                              <a:ext cx="5979960" cy="531000"/>
                             </a:xfrm>
                             <a:prstGeom prst="rect">
                               <a:avLst/>
@@ -128,7 +128,7 @@
               </mc:Choice>
               <mc:Fallback>
                 <w:pict>
-                  <v:rect id="shape_0" ID="Tekstvak 69" stroked="f" style="position:absolute;margin-left:61.85pt;margin-top:655.85pt;width:471.5pt;height:41.75pt;mso-position-horizontal:center;mso-position-horizontal-relative:page;mso-position-vertical:bottom;mso-position-vertical-relative:margin">
+                  <v:rect id="shape_0" ID="Tekstvak 69" stroked="f" style="position:absolute;margin-left:62.2pt;margin-top:655.85pt;width:470.8pt;height:41.75pt;mso-position-horizontal:center;mso-position-horizontal-relative:page;mso-position-vertical:bottom;mso-position-vertical-relative:margin">
                     <w10:wrap type="square"/>
                     <v:fill o:detectmouseclick="t" on="false"/>
                     <v:stroke color="#3465a4" weight="6480" joinstyle="round" endcap="flat"/>
@@ -185,7 +185,7 @@
                     <wp:positionV relativeFrom="page">
                       <wp:posOffset>3207385</wp:posOffset>
                     </wp:positionV>
-                    <wp:extent cx="5495290" cy="5697855"/>
+                    <wp:extent cx="5495925" cy="5698490"/>
                     <wp:effectExtent l="0" t="0" r="0" b="3175"/>
                     <wp:wrapNone/>
                     <wp:docPr id="3" name="Groep 2"/>
@@ -196,14 +196,14 @@
                           <wpg:grpSpPr>
                             <a:xfrm>
                               <a:off x="0" y="0"/>
-                              <a:ext cx="5494680" cy="5697360"/>
+                              <a:ext cx="5495400" cy="5697720"/>
                             </a:xfrm>
                           </wpg:grpSpPr>
                           <wps:wsp>
                             <wps:cNvSpPr/>
                             <wps:spPr>
                               <a:xfrm>
-                                <a:off x="1906920" y="0"/>
+                                <a:off x="1907640" y="0"/>
                                 <a:ext cx="3587760" cy="3596760"/>
                               </a:xfrm>
                               <a:custGeom>
@@ -255,7 +255,7 @@
                             <wps:spPr>
                               <a:xfrm>
                                 <a:off x="993240" y="287640"/>
-                                <a:ext cx="4500720" cy="4498920"/>
+                                <a:ext cx="4501440" cy="4499640"/>
                               </a:xfrm>
                               <a:custGeom>
                                 <a:avLst/>
@@ -306,7 +306,7 @@
                             <wps:spPr>
                               <a:xfrm>
                                 <a:off x="1068120" y="138960"/>
-                                <a:ext cx="4426560" cy="4424760"/>
+                                <a:ext cx="4427280" cy="4425480"/>
                               </a:xfrm>
                               <a:custGeom>
                                 <a:avLst/>
@@ -356,8 +356,8 @@
                             <wps:cNvSpPr/>
                             <wps:spPr>
                               <a:xfrm>
-                                <a:off x="1544400" y="632520"/>
-                                <a:ext cx="3950280" cy="3959280"/>
+                                <a:off x="1545120" y="632520"/>
+                                <a:ext cx="3950280" cy="3960000"/>
                               </a:xfrm>
                               <a:custGeom>
                                 <a:avLst/>
@@ -408,7 +408,7 @@
                             <wps:spPr>
                               <a:xfrm>
                                 <a:off x="0" y="195120"/>
-                                <a:ext cx="5494680" cy="5502240"/>
+                                <a:ext cx="5495400" cy="5502960"/>
                               </a:xfrm>
                               <a:custGeom>
                                 <a:avLst/>
@@ -468,7 +468,7 @@
               </mc:Choice>
               <mc:Fallback>
                 <w:pict>
-                  <v:group id="shape_0" alt="Groep 2" style="position:absolute;margin-left:130.95pt;margin-top:252.55pt;width:432.7pt;height:448.6pt" coordorigin="2619,5051" coordsize="8654,8972"/>
+                  <v:group id="shape_0" alt="Groep 2" style="position:absolute;margin-left:130.95pt;margin-top:252.55pt;width:432.7pt;height:448.65pt" coordorigin="2619,5051" coordsize="8654,8973"/>
                 </w:pict>
               </mc:Fallback>
             </mc:AlternateContent>
@@ -483,7 +483,7 @@
                     <wp:positionV relativeFrom="margin">
                       <wp:align>top</wp:align>
                     </wp:positionV>
-                    <wp:extent cx="5989320" cy="1066800"/>
+                    <wp:extent cx="5980430" cy="1066800"/>
                     <wp:effectExtent l="0" t="0" r="0" b="3810"/>
                     <wp:wrapNone/>
                     <wp:docPr id="4" name="Tekstvak 62"/>
@@ -494,7 +494,7 @@
                           <wps:spPr>
                             <a:xfrm>
                               <a:off x="0" y="0"/>
-                              <a:ext cx="5988600" cy="1066320"/>
+                              <a:ext cx="5979960" cy="1066320"/>
                             </a:xfrm>
                             <a:prstGeom prst="rect">
                               <a:avLst/>
@@ -601,7 +601,7 @@
               </mc:Choice>
               <mc:Fallback>
                 <w:pict>
-                  <v:rect id="shape_0" ID="Tekstvak 62" stroked="f" style="position:absolute;margin-left:61.85pt;margin-top:0pt;width:471.5pt;height:83.9pt;mso-position-horizontal:center;mso-position-horizontal-relative:page;mso-position-vertical:top;mso-position-vertical-relative:margin">
+                  <v:rect id="shape_0" ID="Tekstvak 62" stroked="f" style="position:absolute;margin-left:62.2pt;margin-top:0pt;width:470.8pt;height:83.9pt;mso-position-horizontal:center;mso-position-horizontal-relative:page;mso-position-vertical:top;mso-position-vertical-relative:margin">
                     <w10:wrap type="square"/>
                     <v:fill o:detectmouseclick="t" on="false"/>
                     <v:stroke color="#3465a4" weight="6480" joinstyle="round" endcap="flat"/>
@@ -852,19 +852,7 @@
           </w:pPr>
           <w:r>
             <w:rPr/>
-            <w:t>Dit component ook we het ‘</w:t>
-          </w:r>
-          <w:r>
-            <w:rPr/>
-            <w:t>robot</w:t>
-          </w:r>
-          <w:r>
-            <w:rPr/>
-            <w:t xml:space="preserve">vision’ component genoemd, zorgt voor het zoeken van items in de echte wereld aan de hand van beeldherkenning. Hij zoekt de door de gebruiker opgegeven item en stuurt een bericht naar de aansturing om dat item op te pakken. </w:t>
-          </w:r>
-          <w:r>
-            <w:rPr/>
-            <w:t>De positie bepalen doet het vision component aan de hand van een vorm met een vaste grootte. Daar vandaan herleidt hij de positie in de wereld en de grootte van de vormen.</w:t>
+            <w:t>Dit component ook we het ‘robotvision’ component genoemd, zorgt voor het zoeken van items in de echte wereld aan de hand van beeldherkenning. Hij zoekt de door de gebruiker opgegeven item en stuurt een bericht naar de aansturing om dat item op te pakken. De positie bepalen doet het vision component aan de hand van een vorm met een vaste grootte. Daar vandaan herleidt hij de positie in de wereld en de grootte van de vormen.</w:t>
           </w:r>
         </w:p>
         <w:p>
@@ -987,15 +975,7 @@
           </w:pPr>
           <w:r>
             <w:rPr/>
-            <w:t xml:space="preserve">Het werk </w:t>
-          </w:r>
-          <w:r>
-            <w:rPr/>
-            <w:t xml:space="preserve">is </w:t>
-          </w:r>
-          <w:r>
-            <w:rPr/>
-            <w:t xml:space="preserve">verdeeld in 2 stukken, het vision gedeelte en het aansturingsgedeelte. </w:t>
+            <w:t xml:space="preserve">Al het werk heb ik zelf gedaan. De communicatie van de arm heb ik gebruikt van een eerder gemaakte opdracht en het vision component heb ik herschreven met de zelfde principes als ik in een eerdere opdracht had gebruikt. </w:t>
           </w:r>
           <w:r>
             <w:rPr/>

</xml_diff>